<commit_message>
Update hmwk 2 file
adjusted lines, no solutions added
</commit_message>
<xml_diff>
--- a/OU Year 3 - 2018/F18 Semester/CSI 4500 - Foundamentals of OS/HMWK/HMWK 2/hw-synchronization.docx
+++ b/OU Year 3 - 2018/F18 Semester/CSI 4500 - Foundamentals of OS/HMWK/HMWK 2/hw-synchronization.docx
@@ -1,6 +1,6 @@
 
 <file path=word/document.xml><?xml version="1.0" encoding="utf-8"?>
-<w:document xmlns:wpc="http://schemas.microsoft.com/office/word/2010/wordprocessingCanvas" xmlns:mo="http://schemas.microsoft.com/office/mac/office/2008/main" xmlns:mc="http://schemas.openxmlformats.org/markup-compatibility/2006" xmlns:mv="urn:schemas-microsoft-com:mac:vml" xmlns:o="urn:schemas-microsoft-com:office:office" xmlns:r="http://schemas.openxmlformats.org/officeDocument/2006/relationships" xmlns:m="http://schemas.openxmlformats.org/officeDocument/2006/math" xmlns:v="urn:schemas-microsoft-com:vml" xmlns:wp14="http://schemas.microsoft.com/office/word/2010/wordprocessingDrawing" xmlns:wp="http://schemas.openxmlformats.org/drawingml/2006/wordprocessingDrawing" xmlns:w10="urn:schemas-microsoft-com:office:word" xmlns:w="http://schemas.openxmlformats.org/wordprocessingml/2006/main" xmlns:w14="http://schemas.microsoft.com/office/word/2010/wordml" xmlns:wpg="http://schemas.microsoft.com/office/word/2010/wordprocessingGroup" xmlns:wpi="http://schemas.microsoft.com/office/word/2010/wordprocessingInk" xmlns:wne="http://schemas.microsoft.com/office/word/2006/wordml" xmlns:wps="http://schemas.microsoft.com/office/word/2010/wordprocessingShape" mc:Ignorable="w14 wp14">
+<w:document xmlns:ve="http://schemas.openxmlformats.org/markup-compatibility/2006" xmlns:o="urn:schemas-microsoft-com:office:office" xmlns:r="http://schemas.openxmlformats.org/officeDocument/2006/relationships" xmlns:m="http://schemas.openxmlformats.org/officeDocument/2006/math" xmlns:v="urn:schemas-microsoft-com:vml" xmlns:wp="http://schemas.openxmlformats.org/drawingml/2006/wordprocessingDrawing" xmlns:w10="urn:schemas-microsoft-com:office:word" xmlns:w="http://schemas.openxmlformats.org/wordprocessingml/2006/main" xmlns:wne="http://schemas.microsoft.com/office/word/2006/wordml">
   <w:body>
     <w:p>
       <w:pPr>
@@ -56,9 +56,6 @@
         <w:t>Homework</w:t>
       </w:r>
       <w:r>
-        <w:t xml:space="preserve"> </w:t>
-      </w:r>
-      <w:r>
         <w:rPr>
           <w:b/>
         </w:rPr>
@@ -98,94 +95,92 @@
         <w:jc w:val="center"/>
       </w:pPr>
       <w:r>
-        <w:t xml:space="preserve">Total: 50 </w:t>
+        <w:t>Total: 50 pts</w:t>
+      </w:r>
+    </w:p>
+    <w:p>
+      <w:pPr>
+        <w:jc w:val="center"/>
+      </w:pPr>
+    </w:p>
+    <w:p>
+      <w:r>
+        <w:t xml:space="preserve">Question </w:t>
+      </w:r>
+      <w:r>
+        <w:t>1.</w:t>
+      </w:r>
+      <w:r>
+        <w:t>[2</w:t>
+      </w:r>
+      <w:r>
+        <w:t>5</w:t>
+      </w:r>
+      <w:r>
+        <w:t xml:space="preserve">pts] </w:t>
+      </w:r>
+      <w:r>
+        <w:t xml:space="preserve">In the following code, </w:t>
+      </w:r>
+      <w:r>
+        <w:t>four</w:t>
+      </w:r>
+      <w:r>
+        <w:t xml:space="preserve"> processes produce output using the routine “</w:t>
       </w:r>
       <w:proofErr w:type="spellStart"/>
       <w:r>
-        <w:t>pts</w:t>
+        <w:t>p</w:t>
+      </w:r>
+      <w:r>
+        <w:t>rintf</w:t>
       </w:r>
       <w:proofErr w:type="spellEnd"/>
-    </w:p>
-    <w:p>
-      <w:pPr>
-        <w:jc w:val="center"/>
-      </w:pPr>
-    </w:p>
-    <w:p>
-      <w:r>
-        <w:t xml:space="preserve">Question </w:t>
-      </w:r>
-      <w:r>
-        <w:t>1.</w:t>
-      </w:r>
-      <w:r>
-        <w:t xml:space="preserve"> </w:t>
-      </w:r>
-      <w:r>
-        <w:t>[2</w:t>
-      </w:r>
-      <w:r>
-        <w:t>5</w:t>
-      </w:r>
-      <w:r>
-        <w:t xml:space="preserve"> </w:t>
+      <w:r>
+        <w:t>” and synchronize using three</w:t>
+      </w:r>
+      <w:r>
+        <w:t xml:space="preserve"> semaphores </w:t>
+      </w:r>
+      <w:r>
+        <w:t xml:space="preserve">“R”, </w:t>
+      </w:r>
+      <w:r>
+        <w:t xml:space="preserve">“S” and “T.” </w:t>
+      </w:r>
+      <w:r>
+        <w:rPr>
+          <w:u w:val="single"/>
+        </w:rPr>
+        <w:t>We assume function ‘</w:t>
       </w:r>
       <w:proofErr w:type="spellStart"/>
       <w:r>
-        <w:t>pts</w:t>
+        <w:rPr>
+          <w:u w:val="single"/>
+        </w:rPr>
+        <w:t>printf</w:t>
       </w:r>
       <w:proofErr w:type="spellEnd"/>
       <w:r>
-        <w:t xml:space="preserve">] </w:t>
-      </w:r>
-      <w:r>
-        <w:t xml:space="preserve">In the following code, </w:t>
-      </w:r>
-      <w:r>
-        <w:t>four</w:t>
-      </w:r>
-      <w:r>
-        <w:t xml:space="preserve"> processes produce output using the routine “</w:t>
+        <w:rPr>
+          <w:u w:val="single"/>
+        </w:rPr>
+        <w:t xml:space="preserve">’ </w:t>
       </w:r>
       <w:proofErr w:type="spellStart"/>
       <w:r>
-        <w:t>p</w:t>
-      </w:r>
-      <w:r>
-        <w:t>rintf</w:t>
+        <w:rPr>
+          <w:u w:val="single"/>
+        </w:rPr>
+        <w:t>wont</w:t>
       </w:r>
       <w:proofErr w:type="spellEnd"/>
       <w:r>
-        <w:t>” and synchronize using three</w:t>
-      </w:r>
-      <w:r>
-        <w:t xml:space="preserve"> semaphores </w:t>
-      </w:r>
-      <w:r>
-        <w:t xml:space="preserve">“R”, </w:t>
-      </w:r>
-      <w:r>
-        <w:t xml:space="preserve">“S” and “T.” </w:t>
-      </w:r>
-      <w:r>
         <w:rPr>
           <w:u w:val="single"/>
         </w:rPr>
-        <w:t>We assume function ‘</w:t>
-      </w:r>
-      <w:proofErr w:type="spellStart"/>
-      <w:r>
-        <w:rPr>
-          <w:u w:val="single"/>
-        </w:rPr>
-        <w:t>printf</w:t>
-      </w:r>
-      <w:proofErr w:type="spellEnd"/>
-      <w:r>
-        <w:rPr>
-          <w:u w:val="single"/>
-        </w:rPr>
-        <w:t>’ wont cause context switch.</w:t>
+        <w:t xml:space="preserve"> cause context switch.</w:t>
       </w:r>
     </w:p>
     <w:p>
@@ -208,13 +203,7 @@
         <w:t xml:space="preserve">R=1, </w:t>
       </w:r>
       <w:r>
-        <w:t>S = 3, T = 0;</w:t>
-      </w:r>
-      <w:r>
-        <w:t xml:space="preserve"> </w:t>
-      </w:r>
-      <w:r>
-        <w:t>/* initialization */</w:t>
+        <w:t>S = 3, T = 0;/* initialization */</w:t>
       </w:r>
     </w:p>
     <w:p>
@@ -234,101 +223,95 @@
         <w:t>/</w:t>
       </w:r>
       <w:r>
-        <w:t xml:space="preserve">* </w:t>
-      </w:r>
+        <w:t xml:space="preserve">* process 1 */ </w:t>
+      </w:r>
+      <w:r>
+        <w:tab/>
+        <w:t>/* process 2 *</w:t>
+      </w:r>
+      <w:r>
+        <w:tab/>
+      </w:r>
+      <w:r>
+        <w:tab/>
+        <w:t xml:space="preserve"> /* process 3 */</w:t>
+      </w:r>
+      <w:r>
+        <w:tab/>
+        <w:t>/*process 4 */</w:t>
+      </w:r>
+    </w:p>
+    <w:p>
+      <w:pPr>
+        <w:autoSpaceDE w:val="0"/>
+        <w:autoSpaceDN w:val="0"/>
+        <w:adjustRightInd w:val="0"/>
+      </w:pPr>
       <w:proofErr w:type="gramStart"/>
       <w:r>
-        <w:t>process</w:t>
+        <w:t>while(</w:t>
       </w:r>
       <w:proofErr w:type="gramEnd"/>
       <w:r>
-        <w:t xml:space="preserve"> 1 */ </w:t>
-      </w:r>
-      <w:r>
-        <w:tab/>
-        <w:t>/* process 2 *</w:t>
-      </w:r>
-      <w:r>
-        <w:tab/>
-      </w:r>
-      <w:r>
-        <w:tab/>
-        <w:t xml:space="preserve"> /* process 3 */</w:t>
-      </w:r>
-      <w:r>
-        <w:tab/>
-        <w:t>/*process 4 */</w:t>
-      </w:r>
-    </w:p>
-    <w:p>
-      <w:pPr>
-        <w:autoSpaceDE w:val="0"/>
-        <w:autoSpaceDN w:val="0"/>
-        <w:adjustRightInd w:val="0"/>
-      </w:pPr>
+        <w:t xml:space="preserve">true) { </w:t>
+      </w:r>
+      <w:r>
+        <w:tab/>
+      </w:r>
+      <w:r>
+        <w:tab/>
+        <w:t xml:space="preserve">while(true) { </w:t>
+      </w:r>
+      <w:r>
+        <w:tab/>
+      </w:r>
+      <w:r>
+        <w:tab/>
+        <w:t>while(true) {</w:t>
+      </w:r>
+      <w:r>
+        <w:tab/>
+      </w:r>
+      <w:r>
+        <w:tab/>
+        <w:t>while(true) {</w:t>
+      </w:r>
+    </w:p>
+    <w:p>
+      <w:pPr>
+        <w:autoSpaceDE w:val="0"/>
+        <w:autoSpaceDN w:val="0"/>
+        <w:adjustRightInd w:val="0"/>
+      </w:pPr>
+      <w:r>
+        <w:t xml:space="preserve">P(S); </w:t>
+      </w:r>
+      <w:r>
+        <w:tab/>
+      </w:r>
+      <w:r>
+        <w:tab/>
+        <w:t xml:space="preserve">    </w:t>
+      </w:r>
+      <w:r>
+        <w:tab/>
+      </w:r>
       <w:proofErr w:type="gramStart"/>
       <w:r>
-        <w:t>while</w:t>
+        <w:t>P(</w:t>
       </w:r>
       <w:proofErr w:type="gramEnd"/>
       <w:r>
-        <w:t xml:space="preserve">(true) { </w:t>
-      </w:r>
-      <w:r>
-        <w:tab/>
-      </w:r>
-      <w:r>
-        <w:tab/>
-        <w:t xml:space="preserve">while(true) { </w:t>
-      </w:r>
-      <w:r>
-        <w:tab/>
-      </w:r>
-      <w:r>
-        <w:tab/>
-        <w:t>while(true) {</w:t>
-      </w:r>
-      <w:r>
-        <w:tab/>
-      </w:r>
-      <w:r>
-        <w:tab/>
-        <w:t>while(true) {</w:t>
-      </w:r>
-    </w:p>
-    <w:p>
-      <w:pPr>
-        <w:autoSpaceDE w:val="0"/>
-        <w:autoSpaceDN w:val="0"/>
-        <w:adjustRightInd w:val="0"/>
-      </w:pPr>
-      <w:r>
-        <w:t xml:space="preserve">    </w:t>
-      </w:r>
-      <w:proofErr w:type="gramStart"/>
-      <w:r>
-        <w:t>P(</w:t>
-      </w:r>
-      <w:proofErr w:type="gramEnd"/>
-      <w:r>
-        <w:t xml:space="preserve">S); </w:t>
-      </w:r>
-      <w:r>
-        <w:tab/>
-      </w:r>
-      <w:r>
-        <w:t xml:space="preserve">      </w:t>
-      </w:r>
-      <w:r>
-        <w:tab/>
-        <w:t xml:space="preserve">    P(T); </w:t>
-      </w:r>
-      <w:r>
-        <w:tab/>
-      </w:r>
-      <w:r>
-        <w:tab/>
-        <w:t xml:space="preserve">    </w:t>
+        <w:t xml:space="preserve">T); </w:t>
+      </w:r>
+      <w:r>
+        <w:tab/>
+      </w:r>
+      <w:r>
+        <w:tab/>
+      </w:r>
+      <w:r>
+        <w:tab/>
       </w:r>
       <w:r>
         <w:t>P(T);</w:t>
@@ -338,27 +321,33 @@
       </w:r>
       <w:r>
         <w:tab/>
-        <w:t xml:space="preserve">   P(R);</w:t>
-      </w:r>
-    </w:p>
-    <w:p>
-      <w:pPr>
-        <w:autoSpaceDE w:val="0"/>
-        <w:autoSpaceDN w:val="0"/>
-        <w:adjustRightInd w:val="0"/>
-      </w:pPr>
-      <w:r>
-        <w:t xml:space="preserve">    </w:t>
-      </w:r>
+        <w:t xml:space="preserve">  </w:t>
+      </w:r>
+      <w:r>
+        <w:tab/>
+      </w:r>
+      <w:r>
+        <w:t>P(R);</w:t>
+      </w:r>
+    </w:p>
+    <w:p>
+      <w:pPr>
+        <w:autoSpaceDE w:val="0"/>
+        <w:autoSpaceDN w:val="0"/>
+        <w:adjustRightInd w:val="0"/>
+      </w:pPr>
       <w:proofErr w:type="spellStart"/>
       <w:proofErr w:type="gramStart"/>
       <w:r>
         <w:t>printf</w:t>
       </w:r>
       <w:proofErr w:type="spellEnd"/>
+      <w:r>
+        <w:t>(</w:t>
+      </w:r>
       <w:proofErr w:type="gramEnd"/>
       <w:r>
-        <w:t>(‘</w:t>
+        <w:t>‘</w:t>
       </w:r>
       <w:r>
         <w:rPr>
@@ -374,11 +363,7 @@
         <w:tab/>
       </w:r>
       <w:r>
-        <w:t xml:space="preserve">    </w:t>
-      </w:r>
-      <w:r>
-        <w:tab/>
-        <w:t xml:space="preserve">    </w:t>
+        <w:tab/>
       </w:r>
       <w:proofErr w:type="spellStart"/>
       <w:r>
@@ -403,7 +388,6 @@
       </w:r>
       <w:r>
         <w:tab/>
-        <w:t xml:space="preserve">    </w:t>
       </w:r>
       <w:proofErr w:type="spellStart"/>
       <w:r>
@@ -425,7 +409,9 @@
       </w:r>
       <w:r>
         <w:tab/>
-        <w:t xml:space="preserve">                 </w:t>
+      </w:r>
+      <w:r>
+        <w:tab/>
       </w:r>
       <w:proofErr w:type="spellStart"/>
       <w:r>
@@ -453,19 +439,13 @@
         <w:adjustRightInd w:val="0"/>
       </w:pPr>
       <w:r>
-        <w:t xml:space="preserve">    </w:t>
-      </w:r>
-      <w:r>
-        <w:tab/>
-      </w:r>
-      <w:r>
-        <w:tab/>
-      </w:r>
-      <w:r>
-        <w:tab/>
-      </w:r>
-      <w:r>
-        <w:t xml:space="preserve">    </w:t>
+        <w:tab/>
+      </w:r>
+      <w:r>
+        <w:tab/>
+      </w:r>
+      <w:r>
+        <w:tab/>
       </w:r>
       <w:proofErr w:type="spellStart"/>
       <w:proofErr w:type="gramStart"/>
@@ -494,14 +474,20 @@
         <w:tab/>
       </w:r>
       <w:r>
-        <w:t xml:space="preserve">    V(R);</w:t>
-      </w:r>
-      <w:r>
-        <w:tab/>
-      </w:r>
-      <w:r>
-        <w:tab/>
-        <w:t xml:space="preserve">   V(T);</w:t>
+        <w:t>V(R);</w:t>
+      </w:r>
+      <w:r>
+        <w:tab/>
+      </w:r>
+      <w:r>
+        <w:tab/>
+        <w:t xml:space="preserve">  </w:t>
+      </w:r>
+      <w:r>
+        <w:tab/>
+      </w:r>
+      <w:r>
+        <w:t xml:space="preserve"> V(T);</w:t>
       </w:r>
     </w:p>
     <w:p>
@@ -516,21 +502,18 @@
       </w:r>
       <w:r>
         <w:tab/>
-        <w:t xml:space="preserve">    </w:t>
-      </w:r>
-      <w:proofErr w:type="gramStart"/>
-      <w:r>
-        <w:t>V(</w:t>
-      </w:r>
-      <w:proofErr w:type="gramEnd"/>
-      <w:r>
-        <w:t>T);</w:t>
-      </w:r>
-      <w:r>
-        <w:tab/>
-      </w:r>
-      <w:r>
-        <w:tab/>
+        <w:t>V(T);</w:t>
+      </w:r>
+      <w:r>
+        <w:tab/>
+      </w:r>
+      <w:r>
+        <w:tab/>
+      </w:r>
+      <w:r>
+        <w:tab/>
+      </w:r>
+      <w:r>
         <w:t>}</w:t>
       </w:r>
       <w:r>
@@ -550,7 +533,6 @@
         <w:autoSpaceDN w:val="0"/>
         <w:adjustRightInd w:val="0"/>
       </w:pPr>
-      <w:proofErr w:type="gramStart"/>
       <w:r>
         <w:t>}</w:t>
       </w:r>
@@ -559,19 +541,16 @@
       </w:r>
       <w:r>
         <w:tab/>
-        <w:t xml:space="preserve"> </w:t>
       </w:r>
       <w:r>
         <w:tab/>
         <w:t>}</w:t>
       </w:r>
-      <w:proofErr w:type="gramEnd"/>
-      <w:r>
-        <w:tab/>
-      </w:r>
-      <w:r>
-        <w:tab/>
-        <w:t xml:space="preserve"> </w:t>
+      <w:r>
+        <w:tab/>
+      </w:r>
+      <w:r>
+        <w:tab/>
       </w:r>
       <w:r>
         <w:tab/>
@@ -629,161 +608,147 @@
       </w:r>
       <w:r>
         <w:rPr>
+          <w:sz w:val="32"/>
+          <w:szCs w:val="32"/>
+        </w:rPr>
+        <w:t>B</w:t>
+      </w:r>
+      <w:r>
+        <w:t>’s are printed when this set of processes runs?</w:t>
+      </w:r>
+    </w:p>
+    <w:p>
+      <w:pPr>
+        <w:autoSpaceDE w:val="0"/>
+        <w:autoSpaceDN w:val="0"/>
+        <w:adjustRightInd w:val="0"/>
+      </w:pPr>
+    </w:p>
+    <w:p>
+      <w:pPr>
+        <w:autoSpaceDE w:val="0"/>
+        <w:autoSpaceDN w:val="0"/>
+        <w:adjustRightInd w:val="0"/>
+      </w:pPr>
+    </w:p>
+    <w:p>
+      <w:pPr>
+        <w:autoSpaceDE w:val="0"/>
+        <w:autoSpaceDN w:val="0"/>
+        <w:adjustRightInd w:val="0"/>
+      </w:pPr>
+    </w:p>
+    <w:p>
+      <w:pPr>
+        <w:autoSpaceDE w:val="0"/>
+        <w:autoSpaceDN w:val="0"/>
+        <w:adjustRightInd w:val="0"/>
+      </w:pPr>
+    </w:p>
+    <w:p>
+      <w:pPr>
+        <w:autoSpaceDE w:val="0"/>
+        <w:autoSpaceDN w:val="0"/>
+        <w:adjustRightInd w:val="0"/>
+      </w:pPr>
+    </w:p>
+    <w:p>
+      <w:pPr>
+        <w:autoSpaceDE w:val="0"/>
+        <w:autoSpaceDN w:val="0"/>
+        <w:adjustRightInd w:val="0"/>
+      </w:pPr>
+    </w:p>
+    <w:p>
+      <w:pPr>
+        <w:autoSpaceDE w:val="0"/>
+        <w:autoSpaceDN w:val="0"/>
+        <w:adjustRightInd w:val="0"/>
+      </w:pPr>
+      <w:r>
+        <w:t xml:space="preserve">b) </w:t>
+      </w:r>
+      <w:r>
+        <w:t xml:space="preserve">What is the smallest number of </w:t>
+      </w:r>
+      <w:r>
+        <w:rPr>
           <w:sz w:val="36"/>
           <w:szCs w:val="36"/>
         </w:rPr>
-        <w:t xml:space="preserve"> </w:t>
+        <w:t>D</w:t>
+      </w:r>
+      <w:r>
+        <w:t xml:space="preserve">’s that might be printed when this set of processes runs? </w:t>
+      </w:r>
+    </w:p>
+    <w:p>
+      <w:pPr>
+        <w:autoSpaceDE w:val="0"/>
+        <w:autoSpaceDN w:val="0"/>
+        <w:adjustRightInd w:val="0"/>
+      </w:pPr>
+    </w:p>
+    <w:p>
+      <w:pPr>
+        <w:autoSpaceDE w:val="0"/>
+        <w:autoSpaceDN w:val="0"/>
+        <w:adjustRightInd w:val="0"/>
+      </w:pPr>
+    </w:p>
+    <w:p>
+      <w:pPr>
+        <w:autoSpaceDE w:val="0"/>
+        <w:autoSpaceDN w:val="0"/>
+        <w:adjustRightInd w:val="0"/>
+      </w:pPr>
+    </w:p>
+    <w:p>
+      <w:pPr>
+        <w:autoSpaceDE w:val="0"/>
+        <w:autoSpaceDN w:val="0"/>
+        <w:adjustRightInd w:val="0"/>
+      </w:pPr>
+    </w:p>
+    <w:p>
+      <w:pPr>
+        <w:autoSpaceDE w:val="0"/>
+        <w:autoSpaceDN w:val="0"/>
+        <w:adjustRightInd w:val="0"/>
+      </w:pPr>
+    </w:p>
+    <w:p>
+      <w:pPr>
+        <w:autoSpaceDE w:val="0"/>
+        <w:autoSpaceDN w:val="0"/>
+        <w:adjustRightInd w:val="0"/>
+      </w:pPr>
+    </w:p>
+    <w:p>
+      <w:pPr>
+        <w:autoSpaceDE w:val="0"/>
+        <w:autoSpaceDN w:val="0"/>
+        <w:adjustRightInd w:val="0"/>
+      </w:pPr>
+    </w:p>
+    <w:p>
+      <w:pPr>
+        <w:autoSpaceDE w:val="0"/>
+        <w:autoSpaceDN w:val="0"/>
+        <w:adjustRightInd w:val="0"/>
+      </w:pPr>
+      <w:r>
+        <w:t xml:space="preserve">c) </w:t>
+      </w:r>
+      <w:r>
+        <w:t xml:space="preserve">Is </w:t>
       </w:r>
       <w:r>
         <w:rPr>
           <w:sz w:val="32"/>
           <w:szCs w:val="32"/>
         </w:rPr>
-        <w:t>B</w:t>
-      </w:r>
-      <w:r>
-        <w:t>’s are printed when this set of processes runs?</w:t>
-      </w:r>
-    </w:p>
-    <w:p>
-      <w:pPr>
-        <w:autoSpaceDE w:val="0"/>
-        <w:autoSpaceDN w:val="0"/>
-        <w:adjustRightInd w:val="0"/>
-      </w:pPr>
-    </w:p>
-    <w:p>
-      <w:pPr>
-        <w:autoSpaceDE w:val="0"/>
-        <w:autoSpaceDN w:val="0"/>
-        <w:adjustRightInd w:val="0"/>
-      </w:pPr>
-    </w:p>
-    <w:p>
-      <w:pPr>
-        <w:autoSpaceDE w:val="0"/>
-        <w:autoSpaceDN w:val="0"/>
-        <w:adjustRightInd w:val="0"/>
-      </w:pPr>
-    </w:p>
-    <w:p>
-      <w:pPr>
-        <w:autoSpaceDE w:val="0"/>
-        <w:autoSpaceDN w:val="0"/>
-        <w:adjustRightInd w:val="0"/>
-      </w:pPr>
-    </w:p>
-    <w:p>
-      <w:pPr>
-        <w:autoSpaceDE w:val="0"/>
-        <w:autoSpaceDN w:val="0"/>
-        <w:adjustRightInd w:val="0"/>
-      </w:pPr>
-    </w:p>
-    <w:p>
-      <w:pPr>
-        <w:autoSpaceDE w:val="0"/>
-        <w:autoSpaceDN w:val="0"/>
-        <w:adjustRightInd w:val="0"/>
-      </w:pPr>
-    </w:p>
-    <w:p>
-      <w:pPr>
-        <w:autoSpaceDE w:val="0"/>
-        <w:autoSpaceDN w:val="0"/>
-        <w:adjustRightInd w:val="0"/>
-      </w:pPr>
-      <w:r>
-        <w:t xml:space="preserve">b) </w:t>
-      </w:r>
-      <w:r>
-        <w:t xml:space="preserve">What is the smallest number of </w:t>
-      </w:r>
-      <w:r>
-        <w:rPr>
-          <w:sz w:val="36"/>
-          <w:szCs w:val="36"/>
-        </w:rPr>
-        <w:t>D</w:t>
-      </w:r>
-      <w:r>
-        <w:t xml:space="preserve">’s that might be printed when this set of processes runs? </w:t>
-      </w:r>
-    </w:p>
-    <w:p>
-      <w:pPr>
-        <w:autoSpaceDE w:val="0"/>
-        <w:autoSpaceDN w:val="0"/>
-        <w:adjustRightInd w:val="0"/>
-      </w:pPr>
-    </w:p>
-    <w:p>
-      <w:pPr>
-        <w:autoSpaceDE w:val="0"/>
-        <w:autoSpaceDN w:val="0"/>
-        <w:adjustRightInd w:val="0"/>
-      </w:pPr>
-    </w:p>
-    <w:p>
-      <w:pPr>
-        <w:autoSpaceDE w:val="0"/>
-        <w:autoSpaceDN w:val="0"/>
-        <w:adjustRightInd w:val="0"/>
-      </w:pPr>
-    </w:p>
-    <w:p>
-      <w:pPr>
-        <w:autoSpaceDE w:val="0"/>
-        <w:autoSpaceDN w:val="0"/>
-        <w:adjustRightInd w:val="0"/>
-      </w:pPr>
-    </w:p>
-    <w:p>
-      <w:pPr>
-        <w:autoSpaceDE w:val="0"/>
-        <w:autoSpaceDN w:val="0"/>
-        <w:adjustRightInd w:val="0"/>
-      </w:pPr>
-    </w:p>
-    <w:p>
-      <w:pPr>
-        <w:autoSpaceDE w:val="0"/>
-        <w:autoSpaceDN w:val="0"/>
-        <w:adjustRightInd w:val="0"/>
-      </w:pPr>
-    </w:p>
-    <w:p>
-      <w:pPr>
-        <w:autoSpaceDE w:val="0"/>
-        <w:autoSpaceDN w:val="0"/>
-        <w:adjustRightInd w:val="0"/>
-      </w:pPr>
-    </w:p>
-    <w:p>
-      <w:pPr>
-        <w:autoSpaceDE w:val="0"/>
-        <w:autoSpaceDN w:val="0"/>
-        <w:adjustRightInd w:val="0"/>
-      </w:pPr>
-      <w:r>
-        <w:t xml:space="preserve">c) </w:t>
-      </w:r>
-      <w:r>
-        <w:t xml:space="preserve">Is </w:t>
-      </w:r>
-      <w:r>
-        <w:rPr>
-          <w:sz w:val="32"/>
-          <w:szCs w:val="32"/>
-        </w:rPr>
         <w:t>AEBCBCDAA</w:t>
-      </w:r>
-      <w:r>
-        <w:rPr>
-          <w:sz w:val="32"/>
-          <w:szCs w:val="32"/>
-        </w:rPr>
-        <w:t xml:space="preserve"> </w:t>
       </w:r>
       <w:r>
         <w:t>a possible output sequence when this set of processes runs? Clarify your answer.</w:t>
@@ -850,75 +815,49 @@
         <w:rPr>
           <w:b/>
         </w:rPr>
-        <w:t xml:space="preserve"> </w:t>
+        <w:t>pts</w:t>
+      </w:r>
+      <w:r>
+        <w:t xml:space="preserve">] </w:t>
+      </w:r>
+      <w:r>
+        <w:rPr>
+          <w:sz w:val="23"/>
+          <w:szCs w:val="23"/>
+        </w:rPr>
+        <w:t>Consider the following two processes P[</w:t>
       </w:r>
       <w:proofErr w:type="spellStart"/>
       <w:r>
         <w:rPr>
-          <w:b/>
-        </w:rPr>
-        <w:t>pts</w:t>
+          <w:sz w:val="23"/>
+          <w:szCs w:val="23"/>
+        </w:rPr>
+        <w:t>i</w:t>
       </w:r>
       <w:proofErr w:type="spellEnd"/>
       <w:r>
-        <w:t xml:space="preserve">] </w:t>
-      </w:r>
-      <w:r>
-        <w:rPr>
-          <w:sz w:val="23"/>
-          <w:szCs w:val="23"/>
-        </w:rPr>
-        <w:t xml:space="preserve">Consider the following two processes </w:t>
-      </w:r>
-      <w:proofErr w:type="gramStart"/>
-      <w:r>
-        <w:rPr>
-          <w:sz w:val="23"/>
-          <w:szCs w:val="23"/>
-        </w:rPr>
-        <w:t>P[</w:t>
+        <w:rPr>
+          <w:sz w:val="23"/>
+          <w:szCs w:val="23"/>
+        </w:rPr>
+        <w:t>] and P[</w:t>
+      </w:r>
+      <w:r>
+        <w:rPr>
+          <w:sz w:val="23"/>
+          <w:szCs w:val="23"/>
+        </w:rPr>
+        <w:t>j</w:t>
+      </w:r>
+      <w:r>
+        <w:rPr>
+          <w:sz w:val="23"/>
+          <w:szCs w:val="23"/>
+        </w:rPr>
+        <w:t>]. Initially, flag[</w:t>
       </w:r>
       <w:proofErr w:type="spellStart"/>
-      <w:proofErr w:type="gramEnd"/>
-      <w:r>
-        <w:rPr>
-          <w:sz w:val="23"/>
-          <w:szCs w:val="23"/>
-        </w:rPr>
-        <w:t>i</w:t>
-      </w:r>
-      <w:proofErr w:type="spellEnd"/>
-      <w:r>
-        <w:rPr>
-          <w:sz w:val="23"/>
-          <w:szCs w:val="23"/>
-        </w:rPr>
-        <w:t>] and P[</w:t>
-      </w:r>
-      <w:r>
-        <w:rPr>
-          <w:sz w:val="23"/>
-          <w:szCs w:val="23"/>
-        </w:rPr>
-        <w:t>j</w:t>
-      </w:r>
-      <w:r>
-        <w:rPr>
-          <w:sz w:val="23"/>
-          <w:szCs w:val="23"/>
-        </w:rPr>
-        <w:t xml:space="preserve">]. Initially, </w:t>
-      </w:r>
-      <w:proofErr w:type="gramStart"/>
-      <w:r>
-        <w:rPr>
-          <w:sz w:val="23"/>
-          <w:szCs w:val="23"/>
-        </w:rPr>
-        <w:t>flag[</w:t>
-      </w:r>
-      <w:proofErr w:type="spellStart"/>
-      <w:proofErr w:type="gramEnd"/>
       <w:r>
         <w:rPr>
           <w:sz w:val="23"/>
@@ -983,22 +922,23 @@
           <w:szCs w:val="23"/>
         </w:rPr>
       </w:pPr>
-      <w:r>
-        <w:rPr>
-          <w:sz w:val="23"/>
-          <w:szCs w:val="23"/>
-        </w:rPr>
-        <w:t>Do</w:t>
-      </w:r>
       <w:proofErr w:type="gramStart"/>
       <w:r>
         <w:rPr>
           <w:sz w:val="23"/>
           <w:szCs w:val="23"/>
         </w:rPr>
-        <w:t xml:space="preserve">{ </w:t>
+        <w:lastRenderedPageBreak/>
+        <w:t>Do{</w:t>
       </w:r>
       <w:proofErr w:type="gramEnd"/>
+      <w:r>
+        <w:rPr>
+          <w:sz w:val="23"/>
+          <w:szCs w:val="23"/>
+        </w:rPr>
+        <w:t xml:space="preserve"> </w:t>
+      </w:r>
     </w:p>
     <w:p>
       <w:pPr>
@@ -1008,35 +948,21 @@
           <w:szCs w:val="23"/>
         </w:rPr>
       </w:pPr>
-      <w:r>
-        <w:rPr>
-          <w:sz w:val="23"/>
-          <w:szCs w:val="23"/>
-        </w:rPr>
-        <w:t xml:space="preserve">    </w:t>
-      </w:r>
       <w:proofErr w:type="gramStart"/>
       <w:r>
         <w:rPr>
           <w:sz w:val="23"/>
           <w:szCs w:val="23"/>
         </w:rPr>
-        <w:t>flag</w:t>
-      </w:r>
+        <w:t>flag[</w:t>
+      </w:r>
+      <w:proofErr w:type="spellStart"/>
       <w:proofErr w:type="gramEnd"/>
       <w:r>
         <w:rPr>
           <w:sz w:val="23"/>
           <w:szCs w:val="23"/>
         </w:rPr>
-        <w:t>[</w:t>
-      </w:r>
-      <w:proofErr w:type="spellStart"/>
-      <w:r>
-        <w:rPr>
-          <w:sz w:val="23"/>
-          <w:szCs w:val="23"/>
-        </w:rPr>
         <w:t>i</w:t>
       </w:r>
       <w:proofErr w:type="spellEnd"/>
@@ -1056,13 +982,6 @@
           <w:szCs w:val="23"/>
         </w:rPr>
       </w:pPr>
-      <w:r>
-        <w:rPr>
-          <w:sz w:val="23"/>
-          <w:szCs w:val="23"/>
-        </w:rPr>
-        <w:t xml:space="preserve">    </w:t>
-      </w:r>
       <w:proofErr w:type="gramStart"/>
       <w:r>
         <w:rPr>
@@ -1098,13 +1017,6 @@
           <w:szCs w:val="23"/>
         </w:rPr>
       </w:pPr>
-      <w:r>
-        <w:rPr>
-          <w:sz w:val="23"/>
-          <w:szCs w:val="23"/>
-        </w:rPr>
-        <w:t xml:space="preserve">    </w:t>
-      </w:r>
       <w:proofErr w:type="gramStart"/>
       <w:r>
         <w:rPr>
@@ -1131,13 +1043,6 @@
           <w:szCs w:val="23"/>
         </w:rPr>
       </w:pPr>
-      <w:r>
-        <w:rPr>
-          <w:sz w:val="23"/>
-          <w:szCs w:val="23"/>
-        </w:rPr>
-        <w:t xml:space="preserve"> </w:t>
-      </w:r>
     </w:p>
     <w:p>
       <w:pPr>
@@ -1147,30 +1052,16 @@
           <w:szCs w:val="23"/>
         </w:rPr>
       </w:pPr>
-      <w:r>
-        <w:rPr>
-          <w:sz w:val="23"/>
-          <w:szCs w:val="23"/>
-        </w:rPr>
-        <w:t xml:space="preserve">    </w:t>
-      </w:r>
       <w:proofErr w:type="gramStart"/>
       <w:r>
         <w:rPr>
           <w:sz w:val="23"/>
           <w:szCs w:val="23"/>
         </w:rPr>
-        <w:t>flag</w:t>
-      </w:r>
+        <w:t>flag[</w:t>
+      </w:r>
+      <w:proofErr w:type="spellStart"/>
       <w:proofErr w:type="gramEnd"/>
-      <w:r>
-        <w:rPr>
-          <w:sz w:val="23"/>
-          <w:szCs w:val="23"/>
-        </w:rPr>
-        <w:t>[</w:t>
-      </w:r>
-      <w:proofErr w:type="spellStart"/>
       <w:r>
         <w:rPr>
           <w:sz w:val="23"/>
@@ -1205,13 +1096,6 @@
           <w:szCs w:val="23"/>
         </w:rPr>
       </w:pPr>
-      <w:r>
-        <w:rPr>
-          <w:sz w:val="23"/>
-          <w:szCs w:val="23"/>
-        </w:rPr>
-        <w:t xml:space="preserve">    </w:t>
-      </w:r>
       <w:proofErr w:type="gramStart"/>
       <w:r>
         <w:rPr>
@@ -1250,7 +1134,7 @@
           <w:sz w:val="23"/>
           <w:szCs w:val="23"/>
         </w:rPr>
-        <w:t>while</w:t>
+        <w:t>while(</w:t>
       </w:r>
       <w:proofErr w:type="gramEnd"/>
       <w:r>
@@ -1258,7 +1142,7 @@
           <w:sz w:val="23"/>
           <w:szCs w:val="23"/>
         </w:rPr>
-        <w:t xml:space="preserve">(1); </w:t>
+        <w:t xml:space="preserve">1); </w:t>
       </w:r>
     </w:p>
     <w:p>
@@ -1279,22 +1163,23 @@
           <w:szCs w:val="23"/>
         </w:rPr>
       </w:pPr>
-      <w:r>
-        <w:rPr>
-          <w:sz w:val="23"/>
-          <w:szCs w:val="23"/>
-        </w:rPr>
-        <w:t>Do</w:t>
-      </w:r>
       <w:proofErr w:type="gramStart"/>
       <w:r>
         <w:rPr>
           <w:sz w:val="23"/>
           <w:szCs w:val="23"/>
         </w:rPr>
-        <w:t xml:space="preserve">{ </w:t>
+        <w:lastRenderedPageBreak/>
+        <w:t>Do{</w:t>
       </w:r>
       <w:proofErr w:type="gramEnd"/>
+      <w:r>
+        <w:rPr>
+          <w:sz w:val="23"/>
+          <w:szCs w:val="23"/>
+        </w:rPr>
+        <w:t xml:space="preserve"> </w:t>
+      </w:r>
     </w:p>
     <w:p>
       <w:pPr>
@@ -1304,20 +1189,13 @@
           <w:szCs w:val="23"/>
         </w:rPr>
       </w:pPr>
-      <w:r>
-        <w:rPr>
-          <w:sz w:val="23"/>
-          <w:szCs w:val="23"/>
-        </w:rPr>
-        <w:t xml:space="preserve">    </w:t>
-      </w:r>
       <w:proofErr w:type="gramStart"/>
       <w:r>
         <w:rPr>
           <w:sz w:val="23"/>
           <w:szCs w:val="23"/>
         </w:rPr>
-        <w:t>flag</w:t>
+        <w:t>flag[</w:t>
       </w:r>
       <w:proofErr w:type="gramEnd"/>
       <w:r>
@@ -1325,7 +1203,7 @@
           <w:sz w:val="23"/>
           <w:szCs w:val="23"/>
         </w:rPr>
-        <w:t>[j]=true;</w:t>
+        <w:t>j]=true;</w:t>
       </w:r>
     </w:p>
     <w:p>
@@ -1336,13 +1214,6 @@
           <w:szCs w:val="23"/>
         </w:rPr>
       </w:pPr>
-      <w:r>
-        <w:rPr>
-          <w:sz w:val="23"/>
-          <w:szCs w:val="23"/>
-        </w:rPr>
-        <w:t xml:space="preserve">    </w:t>
-      </w:r>
       <w:proofErr w:type="gramStart"/>
       <w:r>
         <w:rPr>
@@ -1394,13 +1265,6 @@
           <w:szCs w:val="23"/>
         </w:rPr>
       </w:pPr>
-      <w:r>
-        <w:rPr>
-          <w:sz w:val="23"/>
-          <w:szCs w:val="23"/>
-        </w:rPr>
-        <w:t xml:space="preserve">    </w:t>
-      </w:r>
       <w:proofErr w:type="gramStart"/>
       <w:r>
         <w:rPr>
@@ -1427,13 +1291,6 @@
           <w:szCs w:val="23"/>
         </w:rPr>
       </w:pPr>
-      <w:r>
-        <w:rPr>
-          <w:sz w:val="23"/>
-          <w:szCs w:val="23"/>
-        </w:rPr>
-        <w:t xml:space="preserve"> </w:t>
-      </w:r>
     </w:p>
     <w:p>
       <w:pPr>
@@ -1443,20 +1300,13 @@
           <w:szCs w:val="23"/>
         </w:rPr>
       </w:pPr>
-      <w:r>
-        <w:rPr>
-          <w:sz w:val="23"/>
-          <w:szCs w:val="23"/>
-        </w:rPr>
-        <w:t xml:space="preserve">    </w:t>
-      </w:r>
       <w:proofErr w:type="gramStart"/>
       <w:r>
         <w:rPr>
           <w:sz w:val="23"/>
           <w:szCs w:val="23"/>
         </w:rPr>
-        <w:t>flag</w:t>
+        <w:t>flag[</w:t>
       </w:r>
       <w:proofErr w:type="gramEnd"/>
       <w:r>
@@ -1464,7 +1314,7 @@
           <w:sz w:val="23"/>
           <w:szCs w:val="23"/>
         </w:rPr>
-        <w:t>[j] = false;</w:t>
+        <w:t>j] = false;</w:t>
       </w:r>
     </w:p>
     <w:p>
@@ -1485,13 +1335,6 @@
           <w:szCs w:val="23"/>
         </w:rPr>
       </w:pPr>
-      <w:r>
-        <w:rPr>
-          <w:sz w:val="23"/>
-          <w:szCs w:val="23"/>
-        </w:rPr>
-        <w:t xml:space="preserve">    </w:t>
-      </w:r>
       <w:proofErr w:type="gramStart"/>
       <w:r>
         <w:rPr>
@@ -1530,7 +1373,7 @@
           <w:sz w:val="23"/>
           <w:szCs w:val="23"/>
         </w:rPr>
-        <w:t>while</w:t>
+        <w:t>while(</w:t>
       </w:r>
       <w:proofErr w:type="gramEnd"/>
       <w:r>
@@ -1538,7 +1381,7 @@
           <w:sz w:val="23"/>
           <w:szCs w:val="23"/>
         </w:rPr>
-        <w:t>(1);</w:t>
+        <w:t>1);</w:t>
       </w:r>
     </w:p>
     <w:p>
@@ -1566,13 +1409,7 @@
         <w:t xml:space="preserve">a) Does the above program satisfy the “progress” requirement? </w:t>
       </w:r>
       <w:r>
-        <w:t>Justify your answer with an informal proof or</w:t>
-      </w:r>
-      <w:r>
-        <w:t xml:space="preserve"> </w:t>
-      </w:r>
-      <w:r>
-        <w:t>counterexample.</w:t>
+        <w:t>Justify your answer with an informal proof orcounterexample.</w:t>
       </w:r>
       <w:r>
         <w:t xml:space="preserve"> [Simple “Yes” or “No” without explanation]</w:t>
@@ -1919,9 +1756,6 @@
         <w:pStyle w:val="Default"/>
         <w:jc w:val="both"/>
       </w:pPr>
-      <w:r>
-        <w:t xml:space="preserve"> </w:t>
-      </w:r>
     </w:p>
     <w:p>
       <w:pPr>
@@ -1944,7 +1778,7 @@
 </file>
 
 <file path=word/numbering.xml><?xml version="1.0" encoding="utf-8"?>
-<w:numbering xmlns:wpc="http://schemas.microsoft.com/office/word/2010/wordprocessingCanvas" xmlns:mo="http://schemas.microsoft.com/office/mac/office/2008/main" xmlns:mc="http://schemas.openxmlformats.org/markup-compatibility/2006" xmlns:mv="urn:schemas-microsoft-com:mac:vml" xmlns:o="urn:schemas-microsoft-com:office:office" xmlns:r="http://schemas.openxmlformats.org/officeDocument/2006/relationships" xmlns:m="http://schemas.openxmlformats.org/officeDocument/2006/math" xmlns:v="urn:schemas-microsoft-com:vml" xmlns:wp14="http://schemas.microsoft.com/office/word/2010/wordprocessingDrawing" xmlns:wp="http://schemas.openxmlformats.org/drawingml/2006/wordprocessingDrawing" xmlns:w10="urn:schemas-microsoft-com:office:word" xmlns:w="http://schemas.openxmlformats.org/wordprocessingml/2006/main" xmlns:w14="http://schemas.microsoft.com/office/word/2010/wordml" xmlns:wpg="http://schemas.microsoft.com/office/word/2010/wordprocessingGroup" xmlns:wpi="http://schemas.microsoft.com/office/word/2010/wordprocessingInk" xmlns:wne="http://schemas.microsoft.com/office/word/2006/wordml" xmlns:wps="http://schemas.microsoft.com/office/word/2010/wordprocessingShape" mc:Ignorable="w14 wp14">
+<w:numbering xmlns:ve="http://schemas.openxmlformats.org/markup-compatibility/2006" xmlns:o="urn:schemas-microsoft-com:office:office" xmlns:r="http://schemas.openxmlformats.org/officeDocument/2006/relationships" xmlns:m="http://schemas.openxmlformats.org/officeDocument/2006/math" xmlns:v="urn:schemas-microsoft-com:vml" xmlns:wp="http://schemas.openxmlformats.org/drawingml/2006/wordprocessingDrawing" xmlns:w10="urn:schemas-microsoft-com:office:word" xmlns:w="http://schemas.openxmlformats.org/wordprocessingml/2006/main" xmlns:wne="http://schemas.microsoft.com/office/word/2006/wordml">
   <w:abstractNum w:abstractNumId="0">
     <w:nsid w:val="5E5E01F3"/>
     <w:multiLevelType w:val="hybridMultilevel"/>
@@ -2184,7 +2018,7 @@
 </file>
 
 <file path=word/styles.xml><?xml version="1.0" encoding="utf-8"?>
-<w:styles xmlns:mc="http://schemas.openxmlformats.org/markup-compatibility/2006" xmlns:r="http://schemas.openxmlformats.org/officeDocument/2006/relationships" xmlns:w="http://schemas.openxmlformats.org/wordprocessingml/2006/main" xmlns:w14="http://schemas.microsoft.com/office/word/2010/wordml" mc:Ignorable="w14">
+<w:styles xmlns:r="http://schemas.openxmlformats.org/officeDocument/2006/relationships" xmlns:w="http://schemas.openxmlformats.org/wordprocessingml/2006/main">
   <w:docDefaults>
     <w:rPrDefault>
       <w:rPr>
@@ -2196,7 +2030,7 @@
     </w:rPrDefault>
     <w:pPrDefault/>
   </w:docDefaults>
-  <w:latentStyles w:defLockedState="0" w:defUIPriority="99" w:defSemiHidden="1" w:defUnhideWhenUsed="1" w:defQFormat="0" w:count="276">
+  <w:latentStyles w:defLockedState="0" w:defUIPriority="99" w:defSemiHidden="1" w:defUnhideWhenUsed="1" w:defQFormat="0" w:count="267">
     <w:lsdException w:name="Normal" w:semiHidden="0" w:uiPriority="0" w:unhideWhenUsed="0" w:qFormat="1"/>
     <w:lsdException w:name="heading 1" w:semiHidden="0" w:uiPriority="9" w:unhideWhenUsed="0" w:qFormat="1"/>
     <w:lsdException w:name="heading 2" w:uiPriority="9" w:qFormat="1"/>
@@ -2339,6 +2173,7 @@
   <w:style w:type="paragraph" w:default="1" w:styleId="Normal">
     <w:name w:val="Normal"/>
     <w:qFormat/>
+    <w:rsid w:val="000706D0"/>
   </w:style>
   <w:style w:type="character" w:default="1" w:styleId="DefaultParagraphFont">
     <w:name w:val="Default Paragraph Font"/>
@@ -2351,6 +2186,7 @@
     <w:uiPriority w:val="99"/>
     <w:semiHidden/>
     <w:unhideWhenUsed/>
+    <w:qFormat/>
     <w:tblPr>
       <w:tblInd w:w="0" w:type="dxa"/>
       <w:tblCellMar>

</xml_diff>